<commit_message>
Updated resumes, minor tweaks to the simulation page (WIP)
</commit_message>
<xml_diff>
--- a/about/rkw_resume.docx
+++ b/about/rkw_resume.docx
@@ -29,21 +29,37 @@
         <w:rPr>
           <w:rFonts w:ascii="Times New Roman" w:hAnsi="Times New Roman"/>
         </w:rPr>
-        <w:t>1300 Old Bay Road</w:t>
+        <w:t>4920 SW Landing Drive #205</w:t>
       </w:r>
       <w:r>
         <w:rPr>
           <w:rFonts w:ascii="Times New Roman" w:hAnsi="Times New Roman"/>
         </w:rPr>
         <w:br/>
-        <w:t>Johnsburg IL 60051</w:t>
       </w:r>
       <w:r>
         <w:rPr>
           <w:rFonts w:ascii="Times New Roman" w:hAnsi="Times New Roman"/>
         </w:rPr>
+        <w:t>Portland, OR 97539</w:t>
+      </w:r>
+      <w:r>
+        <w:rPr>
+          <w:rFonts w:ascii="Times New Roman" w:hAnsi="Times New Roman"/>
+        </w:rPr>
         <w:br/>
-        <w:t>Phone/Fax: (</w:t>
+      </w:r>
+      <w:r>
+        <w:rPr>
+          <w:rFonts w:ascii="Times New Roman" w:hAnsi="Times New Roman"/>
+        </w:rPr>
+        <w:t>cell:</w:t>
+      </w:r>
+      <w:r>
+        <w:rPr>
+          <w:rFonts w:ascii="Times New Roman" w:hAnsi="Times New Roman"/>
+        </w:rPr>
+        <w:t xml:space="preserve"> (</w:t>
       </w:r>
       <w:r>
         <w:rPr>
@@ -99,7 +115,13 @@
         <w:rPr>
           <w:rFonts w:ascii="Times New Roman" w:hAnsi="Times New Roman"/>
         </w:rPr>
-        <w:t>More than 20 years of developing, managing and shipping cutting edge, industry-leading products - products that helped define an industry.</w:t>
+        <w:t>More than 25</w:t>
+      </w:r>
+      <w:r>
+        <w:rPr>
+          <w:rFonts w:ascii="Times New Roman" w:hAnsi="Times New Roman"/>
+        </w:rPr>
+        <w:t xml:space="preserve"> years of developing, managing and shipping cutting edge, industry-leading products - products that helped define an industry.</w:t>
       </w:r>
     </w:p>
     <w:p>
@@ -110,28 +132,12 @@
           <w:rFonts w:ascii="Times New Roman" w:hAnsi="Times New Roman"/>
         </w:rPr>
       </w:pPr>
-      <w:proofErr w:type="gramStart"/>
       <w:r>
         <w:rPr>
           <w:rFonts w:ascii="Times New Roman" w:hAnsi="Times New Roman"/>
         </w:rPr>
-        <w:t>Able to lead the design and development of complex products by heterogeneous teams that are globally distributed.</w:t>
-      </w:r>
-      <w:proofErr w:type="gramEnd"/>
-      <w:r>
-        <w:rPr>
-          <w:rFonts w:ascii="Times New Roman" w:hAnsi="Times New Roman"/>
-        </w:rPr>
-        <w:t xml:space="preserve"> </w:t>
-      </w:r>
-      <w:proofErr w:type="gramStart"/>
-      <w:r>
-        <w:rPr>
-          <w:rFonts w:ascii="Times New Roman" w:hAnsi="Times New Roman"/>
-        </w:rPr>
-        <w:t>Deep knowledge of every aspect of digital publishing.</w:t>
-      </w:r>
-      <w:proofErr w:type="gramEnd"/>
+        <w:t>Able to lead the design and development of complex products by heterogeneous teams that are globally distributed. Deep knowledge of every aspect of digital publishing.</w:t>
+      </w:r>
     </w:p>
     <w:tbl>
       <w:tblPr>
@@ -256,16 +262,26 @@
               <w:rPr>
                 <w:rFonts w:ascii="Times New Roman" w:eastAsia="Times New Roman" w:hAnsi="Times New Roman" w:cs="Times New Roman"/>
               </w:rPr>
-              <w:t>Strong background in working with and in standards bodies (W3C</w:t>
+              <w:t xml:space="preserve">Strong background in working with and </w:t>
             </w:r>
-            <w:proofErr w:type="gramStart"/>
             <w:r>
               <w:rPr>
                 <w:rFonts w:ascii="Times New Roman" w:eastAsia="Times New Roman" w:hAnsi="Times New Roman" w:cs="Times New Roman"/>
               </w:rPr>
-              <w:t>:SVG</w:t>
+              <w:t>as part of</w:t>
             </w:r>
-            <w:proofErr w:type="gramEnd"/>
+            <w:r>
+              <w:rPr>
+                <w:rFonts w:ascii="Times New Roman" w:eastAsia="Times New Roman" w:hAnsi="Times New Roman" w:cs="Times New Roman"/>
+              </w:rPr>
+              <w:t xml:space="preserve"> standards bodies (W3C:SVG</w:t>
+            </w:r>
+            <w:r>
+              <w:rPr>
+                <w:rFonts w:ascii="Times New Roman" w:eastAsia="Times New Roman" w:hAnsi="Times New Roman" w:cs="Times New Roman"/>
+              </w:rPr>
+              <w:t>, WP</w:t>
+            </w:r>
             <w:r>
               <w:rPr>
                 <w:rFonts w:ascii="Times New Roman" w:eastAsia="Times New Roman" w:hAnsi="Times New Roman" w:cs="Times New Roman"/>
@@ -707,7 +723,13 @@
         <w:rPr>
           <w:rFonts w:ascii="Times New Roman" w:eastAsia="Times New Roman" w:hAnsi="Times New Roman" w:cs="Times New Roman"/>
         </w:rPr>
-        <w:t>Readium Chrome Extension</w:t>
+        <w:t xml:space="preserve">Readium Chrome </w:t>
+      </w:r>
+      <w:r>
+        <w:rPr>
+          <w:rFonts w:ascii="Times New Roman" w:eastAsia="Times New Roman" w:hAnsi="Times New Roman" w:cs="Times New Roman"/>
+        </w:rPr>
+        <w:t>App</w:t>
       </w:r>
     </w:p>
     <w:p>
@@ -858,6 +880,12 @@
         </w:rPr>
         <w:t>Led effort to design and ship Digital Editions 1.0. 1.5, 1.6, 1.7 as well Sony Readers</w:t>
       </w:r>
+      <w:r>
+        <w:rPr>
+          <w:rFonts w:ascii="Times New Roman" w:eastAsia="Times New Roman" w:hAnsi="Times New Roman" w:cs="Times New Roman"/>
+        </w:rPr>
+        <w:t xml:space="preserve"> and B&amp;N Nooks</w:t>
+      </w:r>
     </w:p>
     <w:p>
       <w:pPr>
@@ -1129,7 +1157,25 @@
           <w:b/>
           <w:bCs/>
         </w:rPr>
-        <w:t>June 1994 - Dec 1996: Director, GIS Technology Risk Management Solutions</w:t>
+        <w:t>June 1994 - Dec 1996: Director, GIS Technology</w:t>
+      </w:r>
+      <w:r>
+        <w:rPr>
+          <w:rFonts w:ascii="Times New Roman" w:hAnsi="Times New Roman"/>
+          <w:b/>
+          <w:bCs/>
+        </w:rPr>
+        <w:t>,</w:t>
+      </w:r>
+      <w:bookmarkStart w:id="0" w:name="_GoBack"/>
+      <w:bookmarkEnd w:id="0"/>
+      <w:r>
+        <w:rPr>
+          <w:rFonts w:ascii="Times New Roman" w:hAnsi="Times New Roman"/>
+          <w:b/>
+          <w:bCs/>
+        </w:rPr>
+        <w:t xml:space="preserve"> Risk Management Solutions</w:t>
       </w:r>
       <w:r>
         <w:rPr>
@@ -1173,21 +1219,7 @@
         <w:rPr>
           <w:rFonts w:ascii="Times New Roman" w:eastAsia="Times New Roman" w:hAnsi="Times New Roman" w:cs="Times New Roman"/>
         </w:rPr>
-        <w:t>Responsible for the design and implementation of graphics and mapping programs for the visualization and manipulation of spatial data related to risk management (Visual C++</w:t>
-      </w:r>
-      <w:proofErr w:type="gramStart"/>
-      <w:r>
-        <w:rPr>
-          <w:rFonts w:ascii="Times New Roman" w:eastAsia="Times New Roman" w:hAnsi="Times New Roman" w:cs="Times New Roman"/>
-        </w:rPr>
-        <w:t>,MFC</w:t>
-      </w:r>
-      <w:proofErr w:type="gramEnd"/>
-      <w:r>
-        <w:rPr>
-          <w:rFonts w:ascii="Times New Roman" w:eastAsia="Times New Roman" w:hAnsi="Times New Roman" w:cs="Times New Roman"/>
-        </w:rPr>
-        <w:t>, MapObjects, ODBC).</w:t>
+        <w:t>Responsible for the design and implementation of graphics and mapping programs for the visualization and manipulation of spatial data related to risk management (Visual C++,MFC, MapObjects, ODBC).</w:t>
       </w:r>
     </w:p>
     <w:p>
@@ -1225,21 +1257,7 @@
         <w:rPr>
           <w:rFonts w:ascii="Times New Roman" w:eastAsia="Times New Roman" w:hAnsi="Times New Roman" w:cs="Times New Roman"/>
         </w:rPr>
-        <w:t xml:space="preserve">Designed and implemented the mapping workstation section of a client/server (PC/Sun) system that is used for mapping flood determinations (C++, Powerbuilder, ODBC). Supervised 2-3 engineers during </w:t>
-      </w:r>
-      <w:proofErr w:type="gramStart"/>
-      <w:r>
-        <w:rPr>
-          <w:rFonts w:ascii="Times New Roman" w:eastAsia="Times New Roman" w:hAnsi="Times New Roman" w:cs="Times New Roman"/>
-        </w:rPr>
-        <w:t>a</w:t>
-      </w:r>
-      <w:proofErr w:type="gramEnd"/>
-      <w:r>
-        <w:rPr>
-          <w:rFonts w:ascii="Times New Roman" w:eastAsia="Times New Roman" w:hAnsi="Times New Roman" w:cs="Times New Roman"/>
-        </w:rPr>
-        <w:t xml:space="preserve"> 18 month project.</w:t>
+        <w:t>Designed and implemented the mapping workstation section of a client/server (PC/Sun) system that is used for mapping flood determinations (C++, Powerbuilder, ODBC). Supervised 2-3 engineers during a 18 month project.</w:t>
       </w:r>
     </w:p>
     <w:p>
@@ -1340,27 +1358,11 @@
         </w:rPr>
         <w:t xml:space="preserve">half-toning and image operators for UltraScript (a PostScript clone) </w:t>
       </w:r>
-      <w:bookmarkStart w:id="0" w:name="_GoBack"/>
-      <w:bookmarkEnd w:id="0"/>
-      <w:r>
-        <w:rPr>
-          <w:rFonts w:ascii="Times New Roman" w:eastAsia="Times New Roman" w:hAnsi="Times New Roman" w:cs="Times New Roman"/>
-        </w:rPr>
-        <w:t xml:space="preserve">under the Crown architecture, a multitasking, </w:t>
-      </w:r>
-      <w:proofErr w:type="gramStart"/>
-      <w:r>
-        <w:rPr>
-          <w:rFonts w:ascii="Times New Roman" w:eastAsia="Times New Roman" w:hAnsi="Times New Roman" w:cs="Times New Roman"/>
-        </w:rPr>
-        <w:t>real-time, embedded system using a variety of processors</w:t>
-      </w:r>
-      <w:proofErr w:type="gramEnd"/>
-      <w:r>
-        <w:rPr>
-          <w:rFonts w:ascii="Times New Roman" w:eastAsia="Times New Roman" w:hAnsi="Times New Roman" w:cs="Times New Roman"/>
-        </w:rPr>
-        <w:t xml:space="preserve"> (680x0, i960CA/CF, R4000, SparcStations).</w:t>
+      <w:r>
+        <w:rPr>
+          <w:rFonts w:ascii="Times New Roman" w:eastAsia="Times New Roman" w:hAnsi="Times New Roman" w:cs="Times New Roman"/>
+        </w:rPr>
+        <w:t>under the Crown architecture, a multitasking, real-time, embedded system using a variety of processors (680x0, i960CA/CF, R4000, SparcStations).</w:t>
       </w:r>
     </w:p>
     <w:p>

</xml_diff>